<commit_message>
Criado caso de uso que altera a mensagem de e-mail e mundaça no caso de uso revisar bloco audio
</commit_message>
<xml_diff>
--- a/Documentacao do Projeto/Documentação AudioLivros/Casos de uso de sistema/V2.0 (Ultima)/UC6_Revisar Bloco Audio.docx
+++ b/Documentacao do Projeto/Documentação AudioLivros/Casos de uso de sistema/V2.0 (Ultima)/UC6_Revisar Bloco Audio.docx
@@ -219,15 +219,7 @@
               <w:t>E</w:t>
             </w:r>
             <w:r>
-              <w:t xml:space="preserve">stado </w:t>
-            </w:r>
-            <w:proofErr w:type="gramStart"/>
-            <w:r>
-              <w:t>bloco(</w:t>
-            </w:r>
-            <w:proofErr w:type="gramEnd"/>
-            <w:r>
-              <w:t>s) atualizado</w:t>
+              <w:t>stado bloco(s) atualizado</w:t>
             </w:r>
           </w:p>
         </w:tc>
@@ -492,46 +484,52 @@
             <w:pPr>
               <w:keepNext/>
               <w:spacing w:line="240" w:lineRule="auto"/>
-            </w:pPr>
-          </w:p>
-        </w:tc>
-      </w:tr>
-      <w:tr>
-        <w:tc>
-          <w:tcPr>
-            <w:tcW w:w="580" w:type="dxa"/>
-          </w:tcPr>
-          <w:p>
-            <w:pPr>
-              <w:keepNext/>
-              <w:spacing w:line="240" w:lineRule="auto"/>
-            </w:pPr>
-          </w:p>
-        </w:tc>
-        <w:tc>
-          <w:tcPr>
-            <w:tcW w:w="8440" w:type="dxa"/>
-          </w:tcPr>
-          <w:p>
-            <w:pPr>
-              <w:keepNext/>
-              <w:spacing w:line="240" w:lineRule="auto"/>
-            </w:pPr>
-          </w:p>
-        </w:tc>
-      </w:tr>
-      <w:tr>
-        <w:tc>
-          <w:tcPr>
-            <w:tcW w:w="580" w:type="dxa"/>
-          </w:tcPr>
-          <w:p>
-            <w:pPr>
-              <w:keepNext/>
-              <w:spacing w:line="240" w:lineRule="auto"/>
-            </w:pPr>
+              <w:rPr>
+                <w:u w:val="single"/>
+              </w:rPr>
+            </w:pPr>
+            <w:r>
+              <w:t>include</w:t>
+            </w:r>
             <w:bookmarkStart w:id="0" w:name="_GoBack"/>
             <w:bookmarkEnd w:id="0"/>
+          </w:p>
+        </w:tc>
+      </w:tr>
+      <w:tr>
+        <w:tc>
+          <w:tcPr>
+            <w:tcW w:w="580" w:type="dxa"/>
+          </w:tcPr>
+          <w:p>
+            <w:pPr>
+              <w:keepNext/>
+              <w:spacing w:line="240" w:lineRule="auto"/>
+            </w:pPr>
+          </w:p>
+        </w:tc>
+        <w:tc>
+          <w:tcPr>
+            <w:tcW w:w="8440" w:type="dxa"/>
+          </w:tcPr>
+          <w:p>
+            <w:pPr>
+              <w:keepNext/>
+              <w:spacing w:line="240" w:lineRule="auto"/>
+            </w:pPr>
+          </w:p>
+        </w:tc>
+      </w:tr>
+      <w:tr>
+        <w:tc>
+          <w:tcPr>
+            <w:tcW w:w="580" w:type="dxa"/>
+          </w:tcPr>
+          <w:p>
+            <w:pPr>
+              <w:keepNext/>
+              <w:spacing w:line="240" w:lineRule="auto"/>
+            </w:pPr>
           </w:p>
         </w:tc>
         <w:tc>

</xml_diff>